<commit_message>
update axioms for procedures
</commit_message>
<xml_diff>
--- a/src/data/Axiom template for debridement and hemisections.docx
+++ b/src/data/Axiom template for debridement and hemisections.docx
@@ -12,14 +12,16 @@
         <w:rPr>
           <w:b/>
         </w:rPr>
-        <w:t xml:space="preserve">Axiom template for </w:t>
-      </w:r>
-      <w:r>
-        <w:rPr>
-          <w:b/>
-        </w:rPr>
-        <w:t>debridement and hemisections</w:t>
-      </w:r>
+        <w:t xml:space="preserve">Axiom template for debridement and </w:t>
+      </w:r>
+      <w:proofErr w:type="spellStart"/>
+      <w:r>
+        <w:rPr>
+          <w:b/>
+        </w:rPr>
+        <w:t>hemisections</w:t>
+      </w:r>
+      <w:proofErr w:type="spellEnd"/>
     </w:p>
     <w:p>
       <w:pPr>
@@ -29,8 +31,13 @@
       </w:pPr>
     </w:p>
     <w:p>
-      <w:r>
-        <w:t xml:space="preserve">instances in </w:t>
+      <w:proofErr w:type="gramStart"/>
+      <w:r>
+        <w:t>instances</w:t>
+      </w:r>
+      <w:proofErr w:type="gramEnd"/>
+      <w:r>
+        <w:t xml:space="preserve"> in </w:t>
       </w:r>
       <w:r>
         <w:rPr>
@@ -53,7 +60,15 @@
     </w:p>
     <w:p>
       <w:r>
-        <w:t>** means to adjust for appropriate subtype (e.g., tooth, surface, restoration material)</w:t>
+        <w:t xml:space="preserve">** </w:t>
+      </w:r>
+      <w:proofErr w:type="gramStart"/>
+      <w:r>
+        <w:t>means</w:t>
+      </w:r>
+      <w:proofErr w:type="gramEnd"/>
+      <w:r>
+        <w:t xml:space="preserve"> to adjust for appropriate subtype (e.g., tooth, surface, restoration material)</w:t>
       </w:r>
     </w:p>
     <w:p/>
@@ -71,17 +86,12 @@
       </w:r>
     </w:p>
     <w:p>
-      <w:r>
-        <w:rPr>
-          <w:i/>
-        </w:rPr>
-        <w:t>modified</w:t>
-      </w:r>
-      <w:r>
-        <w:rPr>
-          <w:i/>
-        </w:rPr>
-        <w:t xml:space="preserve"> </w:t>
+      <w:proofErr w:type="gramStart"/>
+      <w:r>
+        <w:rPr>
+          <w:i/>
+        </w:rPr>
+        <w:t>:</w:t>
       </w:r>
       <w:r>
         <w:rPr>
@@ -89,25 +99,495 @@
         </w:rPr>
         <w:t>tooth</w:t>
       </w:r>
-      <w:r>
-        <w:t xml:space="preserve"> </w:t>
-      </w:r>
-      <w:r>
-        <w:rPr>
-          <w:b/>
-        </w:rPr>
-        <w:t xml:space="preserve">rdf:type </w:t>
+      <w:proofErr w:type="gramEnd"/>
+      <w:r>
+        <w:t xml:space="preserve"> </w:t>
+      </w:r>
+      <w:proofErr w:type="spellStart"/>
+      <w:r>
+        <w:rPr>
+          <w:b/>
+        </w:rPr>
+        <w:t>rdf:type</w:t>
+      </w:r>
+      <w:proofErr w:type="spellEnd"/>
+      <w:r>
+        <w:rPr>
+          <w:b/>
+        </w:rPr>
+        <w:t xml:space="preserve"> </w:t>
+      </w:r>
+      <w:r>
+        <w:t>:</w:t>
       </w:r>
       <w:r>
         <w:t>Tooth **</w:t>
       </w:r>
     </w:p>
     <w:p>
-      <w:r>
-        <w:rPr>
-          <w:i/>
-        </w:rPr>
-        <w:t xml:space="preserve">modified </w:t>
+      <w:proofErr w:type="gramStart"/>
+      <w:r>
+        <w:rPr>
+          <w:i/>
+        </w:rPr>
+        <w:t>:</w:t>
+      </w:r>
+      <w:r>
+        <w:rPr>
+          <w:i/>
+        </w:rPr>
+        <w:t>patient</w:t>
+      </w:r>
+      <w:proofErr w:type="gramEnd"/>
+      <w:r>
+        <w:t xml:space="preserve"> </w:t>
+      </w:r>
+      <w:proofErr w:type="spellStart"/>
+      <w:r>
+        <w:rPr>
+          <w:b/>
+        </w:rPr>
+        <w:t>rdf:type</w:t>
+      </w:r>
+      <w:proofErr w:type="spellEnd"/>
+      <w:r>
+        <w:rPr>
+          <w:b/>
+        </w:rPr>
+        <w:t xml:space="preserve"> </w:t>
+      </w:r>
+      <w:r>
+        <w:t>:</w:t>
+      </w:r>
+      <w:r>
+        <w:t>Human Dental Patient</w:t>
+      </w:r>
+    </w:p>
+    <w:p>
+      <w:proofErr w:type="gramStart"/>
+      <w:r>
+        <w:rPr>
+          <w:i/>
+        </w:rPr>
+        <w:t>:</w:t>
+      </w:r>
+      <w:r>
+        <w:rPr>
+          <w:i/>
+        </w:rPr>
+        <w:t>provider</w:t>
+      </w:r>
+      <w:proofErr w:type="gramEnd"/>
+      <w:r>
+        <w:rPr>
+          <w:i/>
+        </w:rPr>
+        <w:t xml:space="preserve"> </w:t>
+      </w:r>
+      <w:proofErr w:type="spellStart"/>
+      <w:r>
+        <w:rPr>
+          <w:b/>
+        </w:rPr>
+        <w:t>rdf:type</w:t>
+      </w:r>
+      <w:proofErr w:type="spellEnd"/>
+      <w:r>
+        <w:rPr>
+          <w:b/>
+        </w:rPr>
+        <w:t xml:space="preserve"> </w:t>
+      </w:r>
+      <w:r>
+        <w:t>:</w:t>
+      </w:r>
+      <w:r>
+        <w:t>Dental Health Care Provider</w:t>
+      </w:r>
+    </w:p>
+    <w:p>
+      <w:pPr>
+        <w:rPr>
+          <w:b/>
+          <w:i/>
+        </w:rPr>
+      </w:pPr>
+    </w:p>
+    <w:p>
+      <w:pPr>
+        <w:rPr>
+          <w:b/>
+        </w:rPr>
+      </w:pPr>
+      <w:r>
+        <w:rPr>
+          <w:b/>
+          <w:i/>
+        </w:rPr>
+        <w:t xml:space="preserve">- </w:t>
+      </w:r>
+      <w:r>
+        <w:rPr>
+          <w:b/>
+        </w:rPr>
+        <w:t xml:space="preserve">Declare procedure, </w:t>
+      </w:r>
+      <w:r>
+        <w:rPr>
+          <w:b/>
+        </w:rPr>
+        <w:t>when it occurred</w:t>
+      </w:r>
+      <w:r>
+        <w:rPr>
+          <w:b/>
+        </w:rPr>
+        <w:t>, and the visit</w:t>
+      </w:r>
+      <w:r>
+        <w:rPr>
+          <w:b/>
+        </w:rPr>
+        <w:t xml:space="preserve"> it is part of</w:t>
+      </w:r>
+    </w:p>
+    <w:p>
+      <w:proofErr w:type="gramStart"/>
+      <w:r>
+        <w:rPr>
+          <w:i/>
+        </w:rPr>
+        <w:t>:</w:t>
+      </w:r>
+      <w:r>
+        <w:rPr>
+          <w:i/>
+        </w:rPr>
+        <w:t>visit</w:t>
+      </w:r>
+      <w:proofErr w:type="gramEnd"/>
+      <w:r>
+        <w:rPr>
+          <w:i/>
+        </w:rPr>
+        <w:t xml:space="preserve"> </w:t>
+      </w:r>
+      <w:proofErr w:type="spellStart"/>
+      <w:r>
+        <w:rPr>
+          <w:b/>
+        </w:rPr>
+        <w:t>rdf:type</w:t>
+      </w:r>
+      <w:proofErr w:type="spellEnd"/>
+      <w:r>
+        <w:rPr>
+          <w:b/>
+        </w:rPr>
+        <w:t xml:space="preserve"> </w:t>
+      </w:r>
+      <w:r>
+        <w:t>:</w:t>
+      </w:r>
+      <w:r>
+        <w:t>Dental Visit</w:t>
+      </w:r>
+    </w:p>
+    <w:p>
+      <w:proofErr w:type="gramStart"/>
+      <w:r>
+        <w:rPr>
+          <w:i/>
+        </w:rPr>
+        <w:t>:</w:t>
+      </w:r>
+      <w:r>
+        <w:rPr>
+          <w:i/>
+        </w:rPr>
+        <w:t>procedure</w:t>
+      </w:r>
+      <w:proofErr w:type="gramEnd"/>
+      <w:r>
+        <w:rPr>
+          <w:i/>
+        </w:rPr>
+        <w:t xml:space="preserve"> </w:t>
+      </w:r>
+      <w:proofErr w:type="spellStart"/>
+      <w:r>
+        <w:rPr>
+          <w:b/>
+        </w:rPr>
+        <w:t>rdf:type</w:t>
+      </w:r>
+      <w:proofErr w:type="spellEnd"/>
+      <w:r>
+        <w:rPr>
+          <w:b/>
+        </w:rPr>
+        <w:t xml:space="preserve"> </w:t>
+      </w:r>
+      <w:r>
+        <w:t>:</w:t>
+      </w:r>
+      <w:r>
+        <w:t xml:space="preserve">Surgical Dental </w:t>
+      </w:r>
+      <w:r>
+        <w:t>Procedure</w:t>
+      </w:r>
+      <w:r>
+        <w:t xml:space="preserve"> **</w:t>
+      </w:r>
+    </w:p>
+    <w:p>
+      <w:pPr>
+        <w:rPr>
+          <w:i/>
+        </w:rPr>
+      </w:pPr>
+      <w:proofErr w:type="gramStart"/>
+      <w:r>
+        <w:rPr>
+          <w:i/>
+        </w:rPr>
+        <w:t>:</w:t>
+      </w:r>
+      <w:r>
+        <w:rPr>
+          <w:i/>
+        </w:rPr>
+        <w:t>procedure</w:t>
+      </w:r>
+      <w:proofErr w:type="gramEnd"/>
+      <w:r>
+        <w:rPr>
+          <w:i/>
+        </w:rPr>
+        <w:t xml:space="preserve"> </w:t>
+      </w:r>
+      <w:r>
+        <w:rPr>
+          <w:b/>
+        </w:rPr>
+        <w:t xml:space="preserve">part of </w:t>
+      </w:r>
+      <w:r>
+        <w:rPr>
+          <w:i/>
+        </w:rPr>
+        <w:t>:</w:t>
+      </w:r>
+      <w:r>
+        <w:rPr>
+          <w:i/>
+        </w:rPr>
+        <w:t>visit</w:t>
+      </w:r>
+    </w:p>
+    <w:p>
+      <w:proofErr w:type="gramStart"/>
+      <w:r>
+        <w:rPr>
+          <w:i/>
+        </w:rPr>
+        <w:t>:</w:t>
+      </w:r>
+      <w:r>
+        <w:rPr>
+          <w:i/>
+        </w:rPr>
+        <w:t>procedure</w:t>
+      </w:r>
+      <w:proofErr w:type="gramEnd"/>
+      <w:r>
+        <w:rPr>
+          <w:i/>
+        </w:rPr>
+        <w:t xml:space="preserve"> </w:t>
+      </w:r>
+      <w:r>
+        <w:rPr>
+          <w:b/>
+        </w:rPr>
+        <w:t xml:space="preserve">occurrence date </w:t>
+      </w:r>
+      <w:r>
+        <w:t>&lt;</w:t>
+      </w:r>
+      <w:proofErr w:type="spellStart"/>
+      <w:r>
+        <w:t>xsd:dateTime</w:t>
+      </w:r>
+      <w:proofErr w:type="spellEnd"/>
+      <w:r>
+        <w:t>&gt;</w:t>
+      </w:r>
+      <w:r>
+        <w:t xml:space="preserve"> ## this is optional</w:t>
+      </w:r>
+    </w:p>
+    <w:p/>
+    <w:p>
+      <w:pPr>
+        <w:rPr>
+          <w:b/>
+        </w:rPr>
+      </w:pPr>
+      <w:r>
+        <w:rPr>
+          <w:b/>
+        </w:rPr>
+        <w:t>- Specify the inputs and outputs of procedure</w:t>
+      </w:r>
+    </w:p>
+    <w:p>
+      <w:pPr>
+        <w:rPr>
+          <w:i/>
+        </w:rPr>
+      </w:pPr>
+      <w:proofErr w:type="gramStart"/>
+      <w:r>
+        <w:rPr>
+          <w:i/>
+        </w:rPr>
+        <w:t>:</w:t>
+      </w:r>
+      <w:r>
+        <w:rPr>
+          <w:i/>
+        </w:rPr>
+        <w:t>procedure</w:t>
+      </w:r>
+      <w:proofErr w:type="gramEnd"/>
+      <w:r>
+        <w:rPr>
+          <w:i/>
+        </w:rPr>
+        <w:t xml:space="preserve"> </w:t>
+      </w:r>
+      <w:proofErr w:type="spellStart"/>
+      <w:r>
+        <w:rPr>
+          <w:b/>
+        </w:rPr>
+        <w:t>has_specified_input</w:t>
+      </w:r>
+      <w:proofErr w:type="spellEnd"/>
+      <w:r>
+        <w:rPr>
+          <w:b/>
+        </w:rPr>
+        <w:t xml:space="preserve">  </w:t>
+      </w:r>
+      <w:r>
+        <w:rPr>
+          <w:i/>
+        </w:rPr>
+        <w:t>:</w:t>
+      </w:r>
+      <w:r>
+        <w:rPr>
+          <w:i/>
+        </w:rPr>
+        <w:t>provider</w:t>
+      </w:r>
+    </w:p>
+    <w:p>
+      <w:pPr>
+        <w:rPr>
+          <w:i/>
+        </w:rPr>
+      </w:pPr>
+      <w:proofErr w:type="gramStart"/>
+      <w:r>
+        <w:rPr>
+          <w:i/>
+        </w:rPr>
+        <w:t>:</w:t>
+      </w:r>
+      <w:r>
+        <w:rPr>
+          <w:i/>
+        </w:rPr>
+        <w:t>procedure</w:t>
+      </w:r>
+      <w:proofErr w:type="gramEnd"/>
+      <w:r>
+        <w:rPr>
+          <w:i/>
+        </w:rPr>
+        <w:t xml:space="preserve"> </w:t>
+      </w:r>
+      <w:proofErr w:type="spellStart"/>
+      <w:r>
+        <w:rPr>
+          <w:b/>
+        </w:rPr>
+        <w:t>has_specified_input</w:t>
+      </w:r>
+      <w:proofErr w:type="spellEnd"/>
+      <w:r>
+        <w:rPr>
+          <w:b/>
+        </w:rPr>
+        <w:t xml:space="preserve">  </w:t>
+      </w:r>
+      <w:r>
+        <w:rPr>
+          <w:i/>
+        </w:rPr>
+        <w:t>:</w:t>
+      </w:r>
+      <w:r>
+        <w:rPr>
+          <w:i/>
+        </w:rPr>
+        <w:t>patient</w:t>
+      </w:r>
+    </w:p>
+    <w:p>
+      <w:proofErr w:type="gramStart"/>
+      <w:r>
+        <w:rPr>
+          <w:i/>
+        </w:rPr>
+        <w:t>:</w:t>
+      </w:r>
+      <w:r>
+        <w:rPr>
+          <w:i/>
+        </w:rPr>
+        <w:t>procedure</w:t>
+      </w:r>
+      <w:proofErr w:type="gramEnd"/>
+      <w:r>
+        <w:rPr>
+          <w:i/>
+        </w:rPr>
+        <w:t xml:space="preserve"> </w:t>
+      </w:r>
+      <w:proofErr w:type="spellStart"/>
+      <w:r>
+        <w:rPr>
+          <w:b/>
+        </w:rPr>
+        <w:t>has_specified_input</w:t>
+      </w:r>
+      <w:proofErr w:type="spellEnd"/>
+      <w:r>
+        <w:rPr>
+          <w:b/>
+        </w:rPr>
+        <w:t xml:space="preserve">  </w:t>
+      </w:r>
+      <w:r>
+        <w:rPr>
+          <w:i/>
+        </w:rPr>
+        <w:t>:</w:t>
       </w:r>
       <w:r>
         <w:rPr>
@@ -118,67 +598,61 @@
       <w:r>
         <w:t xml:space="preserve"> </w:t>
       </w:r>
-      <w:r>
-        <w:rPr>
-          <w:b/>
-        </w:rPr>
-        <w:t xml:space="preserve">rdf:type </w:t>
-      </w:r>
-      <w:r>
-        <w:t>Surgically Modified Tooth</w:t>
-      </w:r>
-    </w:p>
-    <w:p>
-      <w:r>
-        <w:rPr>
-          <w:i/>
-        </w:rPr>
-        <w:t>patient</w:t>
-      </w:r>
-      <w:r>
-        <w:t xml:space="preserve"> </w:t>
-      </w:r>
-      <w:r>
-        <w:rPr>
-          <w:b/>
-        </w:rPr>
-        <w:t xml:space="preserve">rdf:type </w:t>
-      </w:r>
-      <w:r>
-        <w:t>Human Dental Patient</w:t>
-      </w:r>
-    </w:p>
-    <w:p>
-      <w:r>
-        <w:rPr>
-          <w:i/>
-        </w:rPr>
-        <w:t>provider</w:t>
-      </w:r>
-      <w:r>
-        <w:rPr>
-          <w:i/>
-        </w:rPr>
-        <w:t xml:space="preserve"> </w:t>
-      </w:r>
-      <w:r>
-        <w:rPr>
-          <w:b/>
-        </w:rPr>
-        <w:t xml:space="preserve">rdf:type </w:t>
-      </w:r>
-      <w:r>
-        <w:t>Dental Health Care Provider</w:t>
-      </w:r>
     </w:p>
     <w:p>
       <w:pPr>
         <w:rPr>
-          <w:b/>
           <w:i/>
         </w:rPr>
       </w:pPr>
-    </w:p>
+      <w:proofErr w:type="gramStart"/>
+      <w:r>
+        <w:rPr>
+          <w:i/>
+        </w:rPr>
+        <w:t>:</w:t>
+      </w:r>
+      <w:r>
+        <w:rPr>
+          <w:i/>
+        </w:rPr>
+        <w:t>procedure</w:t>
+      </w:r>
+      <w:proofErr w:type="gramEnd"/>
+      <w:r>
+        <w:rPr>
+          <w:i/>
+        </w:rPr>
+        <w:t xml:space="preserve"> </w:t>
+      </w:r>
+      <w:proofErr w:type="spellStart"/>
+      <w:r>
+        <w:rPr>
+          <w:b/>
+        </w:rPr>
+        <w:t>has_specified_output</w:t>
+      </w:r>
+      <w:proofErr w:type="spellEnd"/>
+      <w:r>
+        <w:rPr>
+          <w:b/>
+        </w:rPr>
+        <w:t xml:space="preserve"> </w:t>
+      </w:r>
+      <w:r>
+        <w:rPr>
+          <w:i/>
+        </w:rPr>
+        <w:t>:</w:t>
+      </w:r>
+      <w:r>
+        <w:rPr>
+          <w:i/>
+        </w:rPr>
+        <w:t>tooth</w:t>
+      </w:r>
+    </w:p>
+    <w:p/>
     <w:p>
       <w:pPr>
         <w:rPr>
@@ -188,350 +662,160 @@
       <w:r>
         <w:rPr>
           <w:b/>
-          <w:i/>
-        </w:rPr>
-        <w:t xml:space="preserve">- </w:t>
-      </w:r>
-      <w:r>
-        <w:rPr>
-          <w:b/>
-        </w:rPr>
-        <w:t xml:space="preserve">Declare procedure, </w:t>
-      </w:r>
-      <w:r>
-        <w:rPr>
-          <w:b/>
-        </w:rPr>
-        <w:t>when it occurred</w:t>
-      </w:r>
-      <w:r>
-        <w:rPr>
-          <w:b/>
-        </w:rPr>
-        <w:t>, and visit visit it is part of</w:t>
-      </w:r>
-    </w:p>
-    <w:p>
-      <w:r>
-        <w:rPr>
-          <w:i/>
-        </w:rPr>
-        <w:t xml:space="preserve">visit </w:t>
-      </w:r>
-      <w:r>
-        <w:rPr>
-          <w:b/>
-        </w:rPr>
-        <w:t xml:space="preserve">rdf:type </w:t>
-      </w:r>
-      <w:r>
-        <w:t>Dental Visit</w:t>
-      </w:r>
-    </w:p>
-    <w:p>
-      <w:r>
-        <w:rPr>
-          <w:i/>
-        </w:rPr>
-        <w:t xml:space="preserve">procedure </w:t>
-      </w:r>
-      <w:r>
-        <w:rPr>
-          <w:b/>
-        </w:rPr>
-        <w:t xml:space="preserve">rdf:type </w:t>
-      </w:r>
-      <w:r>
-        <w:t>Tooth Extraction Procedure</w:t>
-      </w:r>
-    </w:p>
-    <w:p>
-      <w:pPr>
-        <w:rPr>
-          <w:i/>
-        </w:rPr>
-      </w:pPr>
-      <w:r>
-        <w:rPr>
-          <w:i/>
-        </w:rPr>
-        <w:t xml:space="preserve">procedure </w:t>
-      </w:r>
-      <w:r>
-        <w:rPr>
-          <w:b/>
-        </w:rPr>
-        <w:t xml:space="preserve">part of </w:t>
-      </w:r>
-      <w:r>
-        <w:rPr>
-          <w:i/>
-        </w:rPr>
-        <w:t>visit</w:t>
-      </w:r>
-    </w:p>
-    <w:p>
-      <w:r>
-        <w:rPr>
-          <w:i/>
-        </w:rPr>
-        <w:t xml:space="preserve">procedure </w:t>
-      </w:r>
-      <w:r>
-        <w:rPr>
-          <w:b/>
-        </w:rPr>
-        <w:t xml:space="preserve">occurrence date </w:t>
-      </w:r>
-      <w:r>
-        <w:t>&lt;xsd:dateTime&gt;</w:t>
-      </w:r>
-    </w:p>
-    <w:p/>
-    <w:p>
-      <w:pPr>
-        <w:rPr>
-          <w:b/>
-        </w:rPr>
-      </w:pPr>
-      <w:r>
-        <w:rPr>
-          <w:b/>
-        </w:rPr>
-        <w:t>- Specify the inputs and outputs of procedure</w:t>
-      </w:r>
-    </w:p>
-    <w:p>
-      <w:pPr>
-        <w:rPr>
-          <w:i/>
-        </w:rPr>
-      </w:pPr>
-      <w:r>
-        <w:rPr>
-          <w:i/>
-        </w:rPr>
-        <w:t>procedure</w:t>
-      </w:r>
-      <w:r>
-        <w:rPr>
-          <w:i/>
-        </w:rPr>
-        <w:t xml:space="preserve"> </w:t>
-      </w:r>
-      <w:r>
-        <w:rPr>
-          <w:b/>
-        </w:rPr>
-        <w:t xml:space="preserve">has_specified_input  </w:t>
-      </w:r>
-      <w:r>
-        <w:rPr>
-          <w:i/>
-        </w:rPr>
-        <w:t>provider</w:t>
-      </w:r>
-    </w:p>
-    <w:p>
-      <w:pPr>
-        <w:rPr>
-          <w:i/>
-        </w:rPr>
-      </w:pPr>
-      <w:r>
-        <w:rPr>
-          <w:i/>
-        </w:rPr>
-        <w:t>procedure</w:t>
-      </w:r>
-      <w:r>
-        <w:rPr>
-          <w:i/>
-        </w:rPr>
-        <w:t xml:space="preserve"> </w:t>
-      </w:r>
-      <w:r>
-        <w:rPr>
-          <w:b/>
-        </w:rPr>
-        <w:t xml:space="preserve">has_specified_input  </w:t>
-      </w:r>
-      <w:r>
-        <w:rPr>
-          <w:i/>
-        </w:rPr>
-        <w:t>patient</w:t>
-      </w:r>
-    </w:p>
-    <w:p>
-      <w:r>
-        <w:rPr>
-          <w:i/>
-        </w:rPr>
-        <w:t>procedure</w:t>
-      </w:r>
-      <w:r>
-        <w:rPr>
-          <w:i/>
-        </w:rPr>
-        <w:t xml:space="preserve"> </w:t>
-      </w:r>
-      <w:r>
-        <w:rPr>
-          <w:b/>
-        </w:rPr>
-        <w:t xml:space="preserve">has_specified_input  </w:t>
-      </w:r>
-      <w:r>
-        <w:rPr>
-          <w:i/>
-        </w:rPr>
-        <w:t xml:space="preserve">modified </w:t>
-      </w:r>
-      <w:r>
-        <w:rPr>
-          <w:i/>
-        </w:rPr>
-        <w:t>tooth</w:t>
-      </w:r>
-      <w:r>
-        <w:t xml:space="preserve"> </w:t>
-      </w:r>
-    </w:p>
-    <w:p>
-      <w:pPr>
-        <w:rPr>
-          <w:i/>
-        </w:rPr>
-      </w:pPr>
-      <w:r>
-        <w:rPr>
-          <w:i/>
-        </w:rPr>
-        <w:t xml:space="preserve">procedure </w:t>
-      </w:r>
-      <w:r>
-        <w:rPr>
-          <w:b/>
-        </w:rPr>
-        <w:t xml:space="preserve">has_specified_output </w:t>
-      </w:r>
-      <w:r>
-        <w:rPr>
-          <w:i/>
-        </w:rPr>
-        <w:t xml:space="preserve">modified </w:t>
-      </w:r>
-      <w:r>
-        <w:rPr>
-          <w:i/>
-        </w:rPr>
-        <w:t>tooth</w:t>
-      </w:r>
-    </w:p>
-    <w:p/>
-    <w:p>
-      <w:pPr>
-        <w:rPr>
-          <w:b/>
-        </w:rPr>
-      </w:pPr>
-      <w:r>
-        <w:rPr>
-          <w:b/>
-        </w:rPr>
-        <w:t>- Declare CDT code and what it is about</w:t>
-      </w:r>
-    </w:p>
-    <w:p>
-      <w:r>
-        <w:rPr>
-          <w:i/>
-        </w:rPr>
-        <w:t>cdt code</w:t>
-      </w:r>
-      <w:r>
-        <w:t xml:space="preserve"> </w:t>
-      </w:r>
-      <w:r>
-        <w:rPr>
-          <w:b/>
-        </w:rPr>
-        <w:t xml:space="preserve">rdf:type </w:t>
-      </w:r>
-      <w:r>
-        <w:t>Billing Code **</w:t>
-      </w:r>
-    </w:p>
-    <w:p>
-      <w:pPr>
-        <w:rPr>
-          <w:i/>
-        </w:rPr>
-      </w:pPr>
-      <w:r>
-        <w:rPr>
-          <w:i/>
-        </w:rPr>
-        <w:t>cdt code</w:t>
-      </w:r>
-      <w:r>
-        <w:t xml:space="preserve"> </w:t>
-      </w:r>
-      <w:r>
-        <w:rPr>
-          <w:b/>
-        </w:rPr>
-        <w:t>is about</w:t>
-      </w:r>
-      <w:r>
-        <w:t xml:space="preserve"> </w:t>
-      </w:r>
-      <w:r>
-        <w:rPr>
-          <w:i/>
-        </w:rPr>
-        <w:t>procedure</w:t>
-      </w:r>
-    </w:p>
-    <w:p/>
-    <w:p>
-      <w:r>
-        <w:rPr>
-          <w:b/>
-        </w:rPr>
-        <w:t xml:space="preserve">- CDT codes for </w:t>
-      </w:r>
-      <w:r>
-        <w:rPr>
-          <w:b/>
-        </w:rPr>
-        <w:t>debridement and hemisections</w:t>
-      </w:r>
-      <w:r>
-        <w:t xml:space="preserve"> </w:t>
-      </w:r>
-    </w:p>
-    <w:p>
-      <w:r>
-        <w:t>'3221</w:t>
-      </w:r>
-      <w:r>
-        <w:t>'</w:t>
-      </w:r>
-    </w:p>
-    <w:p>
-      <w:r>
-        <w:t>'3920</w:t>
-      </w:r>
-      <w:r>
-        <w:t>'</w:t>
+        </w:rPr>
+        <w:t>- Declare CDT cod</w:t>
       </w:r>
       <w:bookmarkStart w:id="0" w:name="_GoBack"/>
       <w:bookmarkEnd w:id="0"/>
+      <w:r>
+        <w:rPr>
+          <w:b/>
+        </w:rPr>
+        <w:t>e and what it is about</w:t>
+      </w:r>
+    </w:p>
+    <w:p>
+      <w:proofErr w:type="gramStart"/>
+      <w:r>
+        <w:rPr>
+          <w:i/>
+        </w:rPr>
+        <w:t>:</w:t>
+      </w:r>
+      <w:proofErr w:type="spellStart"/>
+      <w:r>
+        <w:rPr>
+          <w:i/>
+        </w:rPr>
+        <w:t>cdt</w:t>
+      </w:r>
+      <w:proofErr w:type="spellEnd"/>
+      <w:proofErr w:type="gramEnd"/>
+      <w:r>
+        <w:rPr>
+          <w:i/>
+        </w:rPr>
+        <w:t xml:space="preserve"> code</w:t>
+      </w:r>
+      <w:r>
+        <w:t xml:space="preserve"> </w:t>
+      </w:r>
+      <w:proofErr w:type="spellStart"/>
+      <w:r>
+        <w:rPr>
+          <w:b/>
+        </w:rPr>
+        <w:t>rdf:type</w:t>
+      </w:r>
+      <w:proofErr w:type="spellEnd"/>
+      <w:r>
+        <w:rPr>
+          <w:b/>
+        </w:rPr>
+        <w:t xml:space="preserve"> </w:t>
+      </w:r>
+      <w:r>
+        <w:t>:</w:t>
+      </w:r>
+      <w:r>
+        <w:t>Billing Code **</w:t>
+      </w:r>
+    </w:p>
+    <w:p>
+      <w:pPr>
+        <w:rPr>
+          <w:i/>
+        </w:rPr>
+      </w:pPr>
+      <w:proofErr w:type="gramStart"/>
+      <w:r>
+        <w:rPr>
+          <w:i/>
+        </w:rPr>
+        <w:t>:</w:t>
+      </w:r>
+      <w:proofErr w:type="spellStart"/>
+      <w:r>
+        <w:rPr>
+          <w:i/>
+        </w:rPr>
+        <w:t>cdt</w:t>
+      </w:r>
+      <w:proofErr w:type="spellEnd"/>
+      <w:proofErr w:type="gramEnd"/>
+      <w:r>
+        <w:rPr>
+          <w:i/>
+        </w:rPr>
+        <w:t xml:space="preserve"> code</w:t>
+      </w:r>
+      <w:r>
+        <w:t xml:space="preserve"> </w:t>
+      </w:r>
+      <w:r>
+        <w:rPr>
+          <w:b/>
+        </w:rPr>
+        <w:t>is about</w:t>
+      </w:r>
+      <w:r>
+        <w:t xml:space="preserve"> </w:t>
+      </w:r>
+      <w:r>
+        <w:rPr>
+          <w:i/>
+        </w:rPr>
+        <w:t>:</w:t>
+      </w:r>
+      <w:r>
+        <w:rPr>
+          <w:i/>
+        </w:rPr>
+        <w:t>procedure</w:t>
+      </w:r>
     </w:p>
     <w:p/>
-    <w:p/>
+    <w:p>
+      <w:r>
+        <w:rPr>
+          <w:b/>
+        </w:rPr>
+        <w:t xml:space="preserve">- CDT codes for </w:t>
+      </w:r>
+      <w:r>
+        <w:rPr>
+          <w:b/>
+        </w:rPr>
+        <w:t xml:space="preserve">debridement and </w:t>
+      </w:r>
+      <w:proofErr w:type="spellStart"/>
+      <w:r>
+        <w:rPr>
+          <w:b/>
+        </w:rPr>
+        <w:t>hemisections</w:t>
+      </w:r>
+      <w:proofErr w:type="spellEnd"/>
+      <w:r>
+        <w:t xml:space="preserve"> </w:t>
+      </w:r>
+    </w:p>
+    <w:p>
+      <w:r>
+        <w:t>'3221</w:t>
+      </w:r>
+      <w:r>
+        <w:t>'</w:t>
+      </w:r>
+    </w:p>
+    <w:p>
+      <w:r>
+        <w:t>'3920</w:t>
+      </w:r>
+      <w:r>
+        <w:t>'</w:t>
+      </w:r>
+    </w:p>
     <w:sectPr>
       <w:pgSz w:w="12240" w:h="15840"/>
       <w:pgMar w:top="1440" w:right="1800" w:bottom="1440" w:left="1800" w:header="720" w:footer="720" w:gutter="0"/>

</xml_diff>

<commit_message>
Add axioms files for apicoectomay, crown, and root amputation procedures. Made slight modificatons to debridment/hemisection and endodontic treatment procedures axiom files.
</commit_message>
<xml_diff>
--- a/src/data/Axiom template for debridement and hemisections.docx
+++ b/src/data/Axiom template for debridement and hemisections.docx
@@ -249,371 +249,374 @@
         <w:t>:</w:t>
       </w:r>
       <w:r>
-        <w:t xml:space="preserve">Surgical Dental </w:t>
-      </w:r>
-      <w:r>
-        <w:t>Procedure</w:t>
-      </w:r>
-      <w:r>
-        <w:t xml:space="preserve"> **</w:t>
-      </w:r>
-    </w:p>
-    <w:p>
-      <w:pPr>
-        <w:rPr>
-          <w:i/>
-        </w:rPr>
-      </w:pPr>
-      <w:r>
-        <w:rPr>
-          <w:i/>
-        </w:rPr>
-        <w:t>:</w:t>
-      </w:r>
-      <w:r>
-        <w:rPr>
-          <w:i/>
-        </w:rPr>
-        <w:t xml:space="preserve">procedure </w:t>
-      </w:r>
-      <w:r>
-        <w:rPr>
-          <w:b/>
-        </w:rPr>
-        <w:t xml:space="preserve">part of </w:t>
-      </w:r>
-      <w:r>
-        <w:rPr>
-          <w:i/>
-        </w:rPr>
-        <w:t>:</w:t>
-      </w:r>
-      <w:r>
-        <w:rPr>
-          <w:i/>
-        </w:rPr>
-        <w:t>visit</w:t>
-      </w:r>
-    </w:p>
-    <w:p>
-      <w:r>
-        <w:rPr>
-          <w:i/>
-        </w:rPr>
-        <w:t>:</w:t>
-      </w:r>
-      <w:r>
-        <w:rPr>
-          <w:i/>
-        </w:rPr>
-        <w:t xml:space="preserve">procedure </w:t>
-      </w:r>
-      <w:r>
-        <w:rPr>
-          <w:b/>
-        </w:rPr>
-        <w:t xml:space="preserve">occurrence date </w:t>
-      </w:r>
-      <w:r>
-        <w:t>&lt;xsd:dateTime&gt;</w:t>
-      </w:r>
-      <w:r>
-        <w:t xml:space="preserve"> ## this is optional</w:t>
-      </w:r>
-    </w:p>
-    <w:p/>
-    <w:p>
-      <w:pPr>
-        <w:rPr>
-          <w:b/>
-        </w:rPr>
-      </w:pPr>
-      <w:r>
-        <w:rPr>
-          <w:b/>
-        </w:rPr>
-        <w:t>- Specify the inputs and outputs of procedure</w:t>
-      </w:r>
-    </w:p>
-    <w:p>
-      <w:pPr>
-        <w:rPr>
-          <w:i/>
-        </w:rPr>
-      </w:pPr>
-      <w:r>
-        <w:rPr>
-          <w:i/>
-        </w:rPr>
-        <w:t>:</w:t>
-      </w:r>
-      <w:r>
-        <w:rPr>
-          <w:i/>
-        </w:rPr>
-        <w:t>procedure</w:t>
-      </w:r>
-      <w:r>
-        <w:rPr>
-          <w:i/>
-        </w:rPr>
-        <w:t xml:space="preserve"> </w:t>
-      </w:r>
-      <w:r>
-        <w:rPr>
-          <w:b/>
-        </w:rPr>
-        <w:t xml:space="preserve">has_specified_input  </w:t>
-      </w:r>
-      <w:r>
-        <w:rPr>
-          <w:i/>
-        </w:rPr>
-        <w:t>:</w:t>
-      </w:r>
-      <w:r>
-        <w:rPr>
-          <w:i/>
-        </w:rPr>
-        <w:t>provider</w:t>
-      </w:r>
-    </w:p>
-    <w:p>
-      <w:pPr>
-        <w:rPr>
-          <w:i/>
-        </w:rPr>
-      </w:pPr>
-      <w:r>
-        <w:rPr>
-          <w:i/>
-        </w:rPr>
-        <w:t>:</w:t>
-      </w:r>
-      <w:r>
-        <w:rPr>
-          <w:i/>
-        </w:rPr>
-        <w:t>procedure</w:t>
-      </w:r>
-      <w:r>
-        <w:rPr>
-          <w:i/>
-        </w:rPr>
-        <w:t xml:space="preserve"> </w:t>
-      </w:r>
-      <w:r>
-        <w:rPr>
-          <w:b/>
-        </w:rPr>
-        <w:t xml:space="preserve">has_specified_input  </w:t>
-      </w:r>
-      <w:r>
-        <w:rPr>
-          <w:i/>
-        </w:rPr>
-        <w:t>:</w:t>
-      </w:r>
-      <w:r>
-        <w:rPr>
-          <w:i/>
-        </w:rPr>
-        <w:t>patient</w:t>
-      </w:r>
-    </w:p>
-    <w:p>
-      <w:r>
-        <w:rPr>
-          <w:i/>
-        </w:rPr>
-        <w:t>:</w:t>
-      </w:r>
-      <w:r>
-        <w:rPr>
-          <w:i/>
-        </w:rPr>
-        <w:t>procedure</w:t>
-      </w:r>
-      <w:r>
-        <w:rPr>
-          <w:i/>
-        </w:rPr>
-        <w:t xml:space="preserve"> </w:t>
-      </w:r>
-      <w:r>
-        <w:rPr>
-          <w:b/>
-        </w:rPr>
-        <w:t xml:space="preserve">has_specified_input  </w:t>
-      </w:r>
-      <w:r>
-        <w:rPr>
-          <w:i/>
-        </w:rPr>
-        <w:t>:</w:t>
-      </w:r>
-      <w:r>
-        <w:rPr>
-          <w:i/>
-        </w:rPr>
-        <w:t>tooth</w:t>
-      </w:r>
-      <w:r>
-        <w:t xml:space="preserve"> </w:t>
-      </w:r>
-    </w:p>
-    <w:p>
-      <w:pPr>
-        <w:rPr>
-          <w:i/>
-        </w:rPr>
-      </w:pPr>
-      <w:r>
-        <w:rPr>
-          <w:i/>
-        </w:rPr>
-        <w:t>:</w:t>
-      </w:r>
-      <w:r>
-        <w:rPr>
-          <w:i/>
-        </w:rPr>
-        <w:t xml:space="preserve">procedure </w:t>
-      </w:r>
-      <w:r>
-        <w:rPr>
-          <w:b/>
-        </w:rPr>
-        <w:t xml:space="preserve">has_specified_output </w:t>
-      </w:r>
-      <w:r>
-        <w:rPr>
-          <w:i/>
-        </w:rPr>
-        <w:t>:</w:t>
-      </w:r>
-      <w:r>
-        <w:rPr>
-          <w:i/>
-        </w:rPr>
-        <w:t>tooth</w:t>
-      </w:r>
-    </w:p>
-    <w:p/>
-    <w:p>
-      <w:pPr>
-        <w:rPr>
-          <w:b/>
-        </w:rPr>
-      </w:pPr>
-      <w:r>
-        <w:rPr>
-          <w:b/>
-        </w:rPr>
-        <w:t>- Declare CDT code and what it is about</w:t>
-      </w:r>
-    </w:p>
-    <w:p>
-      <w:r>
-        <w:rPr>
-          <w:i/>
-        </w:rPr>
-        <w:t>:</w:t>
-      </w:r>
-      <w:r>
-        <w:rPr>
-          <w:i/>
-        </w:rPr>
-        <w:t>cdt code</w:t>
-      </w:r>
-      <w:r>
-        <w:t xml:space="preserve"> </w:t>
-      </w:r>
-      <w:r>
-        <w:rPr>
-          <w:b/>
-        </w:rPr>
-        <w:t xml:space="preserve">rdf:type </w:t>
-      </w:r>
-      <w:r>
-        <w:t>:</w:t>
-      </w:r>
-      <w:r>
-        <w:t>Billing Code **</w:t>
-      </w:r>
-    </w:p>
-    <w:p>
-      <w:pPr>
-        <w:rPr>
-          <w:i/>
-        </w:rPr>
-      </w:pPr>
-      <w:r>
-        <w:rPr>
-          <w:i/>
-        </w:rPr>
-        <w:t>:</w:t>
-      </w:r>
-      <w:r>
-        <w:rPr>
-          <w:i/>
-        </w:rPr>
-        <w:t>cdt code</w:t>
-      </w:r>
-      <w:r>
-        <w:t xml:space="preserve"> </w:t>
-      </w:r>
-      <w:r>
-        <w:rPr>
-          <w:b/>
-        </w:rPr>
-        <w:t>is about</w:t>
-      </w:r>
-      <w:r>
-        <w:t xml:space="preserve"> </w:t>
-      </w:r>
-      <w:r>
-        <w:rPr>
-          <w:i/>
-        </w:rPr>
-        <w:t>:</w:t>
-      </w:r>
-      <w:r>
-        <w:rPr>
-          <w:i/>
-        </w:rPr>
-        <w:t>procedure</w:t>
-      </w:r>
-    </w:p>
-    <w:p/>
-    <w:p>
-      <w:r>
-        <w:rPr>
-          <w:b/>
-        </w:rPr>
-        <w:t xml:space="preserve">- CDT codes for </w:t>
-      </w:r>
-      <w:r>
-        <w:rPr>
-          <w:b/>
-        </w:rPr>
-        <w:t>debridement and hemisections</w:t>
-      </w:r>
-      <w:r>
-        <w:t xml:space="preserve"> </w:t>
-      </w:r>
-    </w:p>
-    <w:p>
-      <w:r>
-        <w:t>'3220’</w:t>
-      </w:r>
-    </w:p>
-    <w:p>
-      <w:r>
-        <w:t>'3221'</w:t>
+        <w:t xml:space="preserve">Surgical </w:t>
+      </w:r>
+      <w:r>
+        <w:t xml:space="preserve">Endodontic </w:t>
       </w:r>
       <w:bookmarkStart w:id="0" w:name="_GoBack"/>
       <w:bookmarkEnd w:id="0"/>
+      <w:r>
+        <w:t>Procedure</w:t>
+      </w:r>
+      <w:r>
+        <w:t xml:space="preserve"> **</w:t>
+      </w:r>
+    </w:p>
+    <w:p>
+      <w:pPr>
+        <w:rPr>
+          <w:i/>
+        </w:rPr>
+      </w:pPr>
+      <w:r>
+        <w:rPr>
+          <w:i/>
+        </w:rPr>
+        <w:t>:</w:t>
+      </w:r>
+      <w:r>
+        <w:rPr>
+          <w:i/>
+        </w:rPr>
+        <w:t xml:space="preserve">procedure </w:t>
+      </w:r>
+      <w:r>
+        <w:rPr>
+          <w:b/>
+        </w:rPr>
+        <w:t xml:space="preserve">part of </w:t>
+      </w:r>
+      <w:r>
+        <w:rPr>
+          <w:i/>
+        </w:rPr>
+        <w:t>:</w:t>
+      </w:r>
+      <w:r>
+        <w:rPr>
+          <w:i/>
+        </w:rPr>
+        <w:t>visit</w:t>
+      </w:r>
+    </w:p>
+    <w:p>
+      <w:r>
+        <w:rPr>
+          <w:i/>
+        </w:rPr>
+        <w:t>:</w:t>
+      </w:r>
+      <w:r>
+        <w:rPr>
+          <w:i/>
+        </w:rPr>
+        <w:t xml:space="preserve">procedure </w:t>
+      </w:r>
+      <w:r>
+        <w:rPr>
+          <w:b/>
+        </w:rPr>
+        <w:t xml:space="preserve">occurrence date </w:t>
+      </w:r>
+      <w:r>
+        <w:t>&lt;xsd:dateTime&gt;</w:t>
+      </w:r>
+      <w:r>
+        <w:t xml:space="preserve"> ## this is optional</w:t>
+      </w:r>
+    </w:p>
+    <w:p/>
+    <w:p>
+      <w:pPr>
+        <w:rPr>
+          <w:b/>
+        </w:rPr>
+      </w:pPr>
+      <w:r>
+        <w:rPr>
+          <w:b/>
+        </w:rPr>
+        <w:t>- Specify the inputs and outputs of procedure</w:t>
+      </w:r>
+    </w:p>
+    <w:p>
+      <w:pPr>
+        <w:rPr>
+          <w:i/>
+        </w:rPr>
+      </w:pPr>
+      <w:r>
+        <w:rPr>
+          <w:i/>
+        </w:rPr>
+        <w:t>:</w:t>
+      </w:r>
+      <w:r>
+        <w:rPr>
+          <w:i/>
+        </w:rPr>
+        <w:t>procedure</w:t>
+      </w:r>
+      <w:r>
+        <w:rPr>
+          <w:i/>
+        </w:rPr>
+        <w:t xml:space="preserve"> </w:t>
+      </w:r>
+      <w:r>
+        <w:rPr>
+          <w:b/>
+        </w:rPr>
+        <w:t xml:space="preserve">has_specified_input  </w:t>
+      </w:r>
+      <w:r>
+        <w:rPr>
+          <w:i/>
+        </w:rPr>
+        <w:t>:</w:t>
+      </w:r>
+      <w:r>
+        <w:rPr>
+          <w:i/>
+        </w:rPr>
+        <w:t>provider</w:t>
+      </w:r>
+    </w:p>
+    <w:p>
+      <w:pPr>
+        <w:rPr>
+          <w:i/>
+        </w:rPr>
+      </w:pPr>
+      <w:r>
+        <w:rPr>
+          <w:i/>
+        </w:rPr>
+        <w:t>:</w:t>
+      </w:r>
+      <w:r>
+        <w:rPr>
+          <w:i/>
+        </w:rPr>
+        <w:t>procedure</w:t>
+      </w:r>
+      <w:r>
+        <w:rPr>
+          <w:i/>
+        </w:rPr>
+        <w:t xml:space="preserve"> </w:t>
+      </w:r>
+      <w:r>
+        <w:rPr>
+          <w:b/>
+        </w:rPr>
+        <w:t xml:space="preserve">has_specified_input  </w:t>
+      </w:r>
+      <w:r>
+        <w:rPr>
+          <w:i/>
+        </w:rPr>
+        <w:t>:</w:t>
+      </w:r>
+      <w:r>
+        <w:rPr>
+          <w:i/>
+        </w:rPr>
+        <w:t>patient</w:t>
+      </w:r>
+    </w:p>
+    <w:p>
+      <w:r>
+        <w:rPr>
+          <w:i/>
+        </w:rPr>
+        <w:t>:</w:t>
+      </w:r>
+      <w:r>
+        <w:rPr>
+          <w:i/>
+        </w:rPr>
+        <w:t>procedure</w:t>
+      </w:r>
+      <w:r>
+        <w:rPr>
+          <w:i/>
+        </w:rPr>
+        <w:t xml:space="preserve"> </w:t>
+      </w:r>
+      <w:r>
+        <w:rPr>
+          <w:b/>
+        </w:rPr>
+        <w:t xml:space="preserve">has_specified_input  </w:t>
+      </w:r>
+      <w:r>
+        <w:rPr>
+          <w:i/>
+        </w:rPr>
+        <w:t>:</w:t>
+      </w:r>
+      <w:r>
+        <w:rPr>
+          <w:i/>
+        </w:rPr>
+        <w:t>tooth</w:t>
+      </w:r>
+      <w:r>
+        <w:t xml:space="preserve"> </w:t>
+      </w:r>
+    </w:p>
+    <w:p>
+      <w:pPr>
+        <w:rPr>
+          <w:i/>
+        </w:rPr>
+      </w:pPr>
+      <w:r>
+        <w:rPr>
+          <w:i/>
+        </w:rPr>
+        <w:t>:</w:t>
+      </w:r>
+      <w:r>
+        <w:rPr>
+          <w:i/>
+        </w:rPr>
+        <w:t xml:space="preserve">procedure </w:t>
+      </w:r>
+      <w:r>
+        <w:rPr>
+          <w:b/>
+        </w:rPr>
+        <w:t xml:space="preserve">has_specified_output </w:t>
+      </w:r>
+      <w:r>
+        <w:rPr>
+          <w:i/>
+        </w:rPr>
+        <w:t>:</w:t>
+      </w:r>
+      <w:r>
+        <w:rPr>
+          <w:i/>
+        </w:rPr>
+        <w:t>tooth</w:t>
+      </w:r>
+    </w:p>
+    <w:p/>
+    <w:p>
+      <w:pPr>
+        <w:rPr>
+          <w:b/>
+        </w:rPr>
+      </w:pPr>
+      <w:r>
+        <w:rPr>
+          <w:b/>
+        </w:rPr>
+        <w:t>- Declare CDT code and what it is about</w:t>
+      </w:r>
+    </w:p>
+    <w:p>
+      <w:r>
+        <w:rPr>
+          <w:i/>
+        </w:rPr>
+        <w:t>:</w:t>
+      </w:r>
+      <w:r>
+        <w:rPr>
+          <w:i/>
+        </w:rPr>
+        <w:t>cdt code</w:t>
+      </w:r>
+      <w:r>
+        <w:t xml:space="preserve"> </w:t>
+      </w:r>
+      <w:r>
+        <w:rPr>
+          <w:b/>
+        </w:rPr>
+        <w:t xml:space="preserve">rdf:type </w:t>
+      </w:r>
+      <w:r>
+        <w:t>:</w:t>
+      </w:r>
+      <w:r>
+        <w:t>Billing Code **</w:t>
+      </w:r>
+    </w:p>
+    <w:p>
+      <w:pPr>
+        <w:rPr>
+          <w:i/>
+        </w:rPr>
+      </w:pPr>
+      <w:r>
+        <w:rPr>
+          <w:i/>
+        </w:rPr>
+        <w:t>:</w:t>
+      </w:r>
+      <w:r>
+        <w:rPr>
+          <w:i/>
+        </w:rPr>
+        <w:t>cdt code</w:t>
+      </w:r>
+      <w:r>
+        <w:t xml:space="preserve"> </w:t>
+      </w:r>
+      <w:r>
+        <w:rPr>
+          <w:b/>
+        </w:rPr>
+        <w:t>is about</w:t>
+      </w:r>
+      <w:r>
+        <w:t xml:space="preserve"> </w:t>
+      </w:r>
+      <w:r>
+        <w:rPr>
+          <w:i/>
+        </w:rPr>
+        <w:t>:</w:t>
+      </w:r>
+      <w:r>
+        <w:rPr>
+          <w:i/>
+        </w:rPr>
+        <w:t>procedure</w:t>
+      </w:r>
+    </w:p>
+    <w:p/>
+    <w:p>
+      <w:r>
+        <w:rPr>
+          <w:b/>
+        </w:rPr>
+        <w:t xml:space="preserve">- CDT codes for </w:t>
+      </w:r>
+      <w:r>
+        <w:rPr>
+          <w:b/>
+        </w:rPr>
+        <w:t>debridement and hemisections</w:t>
+      </w:r>
+      <w:r>
+        <w:t xml:space="preserve"> </w:t>
+      </w:r>
+    </w:p>
+    <w:p>
+      <w:r>
+        <w:t>'3220’</w:t>
+      </w:r>
+    </w:p>
+    <w:p>
+      <w:r>
+        <w:t>'3221'</w:t>
+      </w:r>
     </w:p>
     <w:p>
       <w:r>

</xml_diff>